<commit_message>
update for nessus eng report
</commit_message>
<xml_diff>
--- a/apps/report_nessus/template_table_issue_en.docx
+++ b/apps/report_nessus/template_table_issue_en.docx
@@ -78,7 +78,6 @@
               <w:ind w:firstLine="0"/>
               <w:jc w:val="center"/>
               <w:rPr>
-                <w:rFonts w:hint="eastAsia"/>
                 <w:b/>
                 <w:color w:val="000000" w:themeColor="text1"/>
               </w:rPr>
@@ -123,7 +122,6 @@
               <w:ind w:firstLine="0"/>
               <w:jc w:val="center"/>
               <w:rPr>
-                <w:rFonts w:hint="eastAsia"/>
                 <w:b/>
                 <w:color w:val="000000" w:themeColor="text1"/>
               </w:rPr>
@@ -178,7 +176,6 @@
               <w:ind w:firstLine="0"/>
               <w:jc w:val="center"/>
               <w:rPr>
-                <w:rFonts w:hint="eastAsia"/>
                 <w:b/>
                 <w:color w:val="000000" w:themeColor="text1"/>
               </w:rPr>
@@ -230,7 +227,6 @@
               <w:ind w:firstLine="0"/>
               <w:jc w:val="center"/>
               <w:rPr>
-                <w:rFonts w:hint="eastAsia"/>
                 <w:b/>
                 <w:color w:val="000000" w:themeColor="text1"/>
               </w:rPr>
@@ -288,7 +284,6 @@
               <w:ind w:firstLine="0"/>
               <w:jc w:val="center"/>
               <w:rPr>
-                <w:rFonts w:hint="eastAsia"/>
                 <w:b/>
                 <w:color w:val="000000" w:themeColor="text1"/>
               </w:rPr>
@@ -342,60 +337,6 @@
               <w:ind w:firstLine="0"/>
               <w:jc w:val="center"/>
               <w:rPr>
-                <w:rFonts w:hint="eastAsia"/>
-                <w:b/>
-                <w:color w:val="000000" w:themeColor="text1"/>
-              </w:rPr>
-            </w:pPr>
-            <w:r>
-              <w:rPr>
-                <w:rFonts w:hint="eastAsia"/>
-                <w:b/>
-                <w:color w:val="000000" w:themeColor="text1"/>
-              </w:rPr>
-              <w:t>S</w:t>
-            </w:r>
-            <w:r>
-              <w:rPr>
-                <w:b/>
-                <w:color w:val="000000" w:themeColor="text1"/>
-              </w:rPr>
-              <w:t>cope</w:t>
-            </w:r>
-          </w:p>
-        </w:tc>
-        <w:tc>
-          <w:tcPr>
-            <w:tcW w:w="6379" w:type="dxa"/>
-            <w:vAlign w:val="center"/>
-          </w:tcPr>
-          <w:p>
-            <w:pPr>
-              <w:ind w:firstLine="0"/>
-              <w:rPr>
-                <w:color w:val="000000" w:themeColor="text1"/>
-              </w:rPr>
-            </w:pPr>
-          </w:p>
-        </w:tc>
-      </w:tr>
-      <w:tr>
-        <w:trPr>
-          <w:jc w:val="center"/>
-        </w:trPr>
-        <w:tc>
-          <w:tcPr>
-            <w:tcW w:w="2439" w:type="dxa"/>
-            <w:shd w:val="clear" w:color="auto" w:fill="auto"/>
-            <w:vAlign w:val="center"/>
-          </w:tcPr>
-          <w:p>
-            <w:pPr>
-              <w:spacing w:line="360" w:lineRule="auto"/>
-              <w:ind w:firstLine="0"/>
-              <w:jc w:val="center"/>
-              <w:rPr>
-                <w:rFonts w:hint="eastAsia"/>
                 <w:b/>
                 <w:color w:val="000000" w:themeColor="text1"/>
               </w:rPr>
@@ -452,7 +393,6 @@
               <w:ind w:firstLine="0"/>
               <w:jc w:val="center"/>
               <w:rPr>
-                <w:rFonts w:hint="eastAsia"/>
                 <w:b/>
                 <w:color w:val="000000" w:themeColor="text1"/>
               </w:rPr>
@@ -507,7 +447,6 @@
               <w:ind w:firstLine="0"/>
               <w:jc w:val="center"/>
               <w:rPr>
-                <w:rFonts w:hint="eastAsia"/>
                 <w:b/>
                 <w:color w:val="000000" w:themeColor="text1"/>
               </w:rPr>
@@ -7651,6 +7590,19 @@
 </file>
 
 <file path=customXml/item1.xml><?xml version="1.0" encoding="utf-8"?>
+<?mso-contentType ?>
+<FormTemplates xmlns="http://schemas.microsoft.com/sharepoint/v3/contenttype/forms">
+  <Display>DocumentLibraryForm</Display>
+  <Edit>DocumentLibraryForm</Edit>
+  <New>DocumentLibraryForm</New>
+</FormTemplates>
+</file>
+
+<file path=customXml/item2.xml><?xml version="1.0" encoding="utf-8"?>
+<b:Sources xmlns:b="http://schemas.openxmlformats.org/officeDocument/2006/bibliography" xmlns="http://schemas.openxmlformats.org/officeDocument/2006/bibliography" SelectedStyle="\APA.XSL" StyleName="APA"/>
+</file>
+
+<file path=customXml/item3.xml><?xml version="1.0" encoding="utf-8"?>
 <ct:contentTypeSchema xmlns:ct="http://schemas.microsoft.com/office/2006/metadata/contentType" xmlns:ma="http://schemas.microsoft.com/office/2006/metadata/properties/metaAttributes" ct:_="" ma:_="" ma:contentTypeName="文件" ma:contentTypeID="0x010100555E1826CBCEEF449B9CB47E9A75B720" ma:contentTypeVersion="9" ma:contentTypeDescription="建立新的文件。" ma:contentTypeScope="" ma:versionID="989bd8b1ff44e71b225465b095db2a21">
   <xsd:schema xmlns:xsd="http://www.w3.org/2001/XMLSchema" xmlns:xs="http://www.w3.org/2001/XMLSchema" xmlns:p="http://schemas.microsoft.com/office/2006/metadata/properties" xmlns:ns2="e56f4520-1611-4796-a152-949356ff0455" targetNamespace="http://schemas.microsoft.com/office/2006/metadata/properties" ma:root="true" ma:fieldsID="8d8bd136384ec176e36666e646b0e4ae" ns2:_="">
     <xsd:import namespace="e56f4520-1611-4796-a152-949356ff0455"/>
@@ -7828,19 +7780,6 @@
 </ct:contentTypeSchema>
 </file>
 
-<file path=customXml/item2.xml><?xml version="1.0" encoding="utf-8"?>
-<b:Sources xmlns:b="http://schemas.openxmlformats.org/officeDocument/2006/bibliography" xmlns="http://schemas.openxmlformats.org/officeDocument/2006/bibliography" SelectedStyle="\APA.XSL" StyleName="APA"/>
-</file>
-
-<file path=customXml/item3.xml><?xml version="1.0" encoding="utf-8"?>
-<?mso-contentType ?>
-<FormTemplates xmlns="http://schemas.microsoft.com/sharepoint/v3/contenttype/forms">
-  <Display>DocumentLibraryForm</Display>
-  <Edit>DocumentLibraryForm</Edit>
-  <New>DocumentLibraryForm</New>
-</FormTemplates>
-</file>
-
 <file path=customXml/item4.xml><?xml version="1.0" encoding="utf-8"?>
 <p:properties xmlns:p="http://schemas.microsoft.com/office/2006/metadata/properties" xmlns:xsi="http://www.w3.org/2001/XMLSchema-instance" xmlns:pc="http://schemas.microsoft.com/office/infopath/2007/PartnerControls">
   <documentManagement/>
@@ -7848,6 +7787,22 @@
 </file>
 
 <file path=customXml/itemProps1.xml><?xml version="1.0" encoding="utf-8"?>
+<ds:datastoreItem xmlns:ds="http://schemas.openxmlformats.org/officeDocument/2006/customXml" ds:itemID="{943AE6BC-A712-4378-A1AD-62D17E05FE09}">
+  <ds:schemaRefs>
+    <ds:schemaRef ds:uri="http://schemas.microsoft.com/sharepoint/v3/contenttype/forms"/>
+  </ds:schemaRefs>
+</ds:datastoreItem>
+</file>
+
+<file path=customXml/itemProps2.xml><?xml version="1.0" encoding="utf-8"?>
+<ds:datastoreItem xmlns:ds="http://schemas.openxmlformats.org/officeDocument/2006/customXml" ds:itemID="{0FC1A908-81FE-4B01-96FF-C8A6750CABCF}">
+  <ds:schemaRefs>
+    <ds:schemaRef ds:uri="http://schemas.openxmlformats.org/officeDocument/2006/bibliography"/>
+  </ds:schemaRefs>
+</ds:datastoreItem>
+</file>
+
+<file path=customXml/itemProps3.xml><?xml version="1.0" encoding="utf-8"?>
 <ds:datastoreItem xmlns:ds="http://schemas.openxmlformats.org/officeDocument/2006/customXml" ds:itemID="{7E984748-E6D9-4E29-B4DA-0D48B4BF3591}">
   <ds:schemaRefs>
     <ds:schemaRef ds:uri="http://schemas.microsoft.com/office/2006/metadata/contentType"/>
@@ -7865,22 +7820,6 @@
 </ds:datastoreItem>
 </file>
 
-<file path=customXml/itemProps2.xml><?xml version="1.0" encoding="utf-8"?>
-<ds:datastoreItem xmlns:ds="http://schemas.openxmlformats.org/officeDocument/2006/customXml" ds:itemID="{0FC1A908-81FE-4B01-96FF-C8A6750CABCF}">
-  <ds:schemaRefs>
-    <ds:schemaRef ds:uri="http://schemas.openxmlformats.org/officeDocument/2006/bibliography"/>
-  </ds:schemaRefs>
-</ds:datastoreItem>
-</file>
-
-<file path=customXml/itemProps3.xml><?xml version="1.0" encoding="utf-8"?>
-<ds:datastoreItem xmlns:ds="http://schemas.openxmlformats.org/officeDocument/2006/customXml" ds:itemID="{943AE6BC-A712-4378-A1AD-62D17E05FE09}">
-  <ds:schemaRefs>
-    <ds:schemaRef ds:uri="http://schemas.microsoft.com/sharepoint/v3/contenttype/forms"/>
-  </ds:schemaRefs>
-</ds:datastoreItem>
-</file>
-
 <file path=customXml/itemProps4.xml><?xml version="1.0" encoding="utf-8"?>
 <ds:datastoreItem xmlns:ds="http://schemas.openxmlformats.org/officeDocument/2006/customXml" ds:itemID="{42E6E2A2-D604-4290-867E-F43162B8ECA3}">
   <ds:schemaRefs>
@@ -7888,4 +7827,10 @@
     <ds:schemaRef ds:uri="http://schemas.microsoft.com/office/infopath/2007/PartnerControls"/>
   </ds:schemaRefs>
 </ds:datastoreItem>
+</file>
+
+<file path=docMetadata/LabelInfo.xml><?xml version="1.0" encoding="utf-8"?>
+<clbl:labelList xmlns:clbl="http://schemas.microsoft.com/office/2020/mipLabelMetadata">
+  <clbl:label id="{d88a8e79-f960-4885-9548-44c027780baf}" enabled="1" method="Standard" siteId="{73561903-7c11-4927-809d-b9a31fda7d61}" contentBits="0" removed="0"/>
+</clbl:labelList>
 </file>
</xml_diff>